<commit_message>
1997 to 1996 in discussion to make it consisent throughout
</commit_message>
<xml_diff>
--- a/manuscript/submission1/MainText.docx
+++ b/manuscript/submission1/MainText.docx
@@ -3056,7 +3056,19 @@
         <w:rPr>
           <w:color w:val="000000"/>
         </w:rPr>
-        <w:t>, it remained higher than the levels observed prior to 1997 (Figure 1A). Th</w:t>
+        <w:t xml:space="preserve">, it remained higher than the levels observed prior to </w:t>
+      </w:r>
+      <w:r>
+        <w:rPr>
+          <w:color w:val="000000"/>
+        </w:rPr>
+        <w:t>1996</w:t>
+      </w:r>
+      <w:r>
+        <w:rPr>
+          <w:color w:val="000000"/>
+        </w:rPr>
+        <w:t xml:space="preserve"> (Figure 1A). Th</w:t>
       </w:r>
       <w:r>
         <w:rPr>
@@ -3112,13 +3124,27 @@
           <w:iCs/>
           <w:color w:val="000000"/>
         </w:rPr>
-        <w:t xml:space="preserve"> approximated pre-1997 levels (Figure 1B). Rather, </w:t>
+        <w:t xml:space="preserve"> approximated pre-</w:t>
       </w:r>
       <w:r>
         <w:rPr>
           <w:iCs/>
           <w:color w:val="000000"/>
         </w:rPr>
+        <w:t>1996</w:t>
+      </w:r>
+      <w:r>
+        <w:rPr>
+          <w:iCs/>
+          <w:color w:val="000000"/>
+        </w:rPr>
+        <w:t xml:space="preserve"> levels (Figure 1B). Rather, </w:t>
+      </w:r>
+      <w:r>
+        <w:rPr>
+          <w:iCs/>
+          <w:color w:val="000000"/>
+        </w:rPr>
         <w:t>the</w:t>
       </w:r>
       <w:r>
@@ -3196,7 +3222,19 @@
         <w:rPr>
           <w:color w:val="000000"/>
         </w:rPr>
-        <w:t xml:space="preserve">on control plots from 2010-2020 than they did prior to 1997, their removal had a smaller impact on community function – even though there was not an increase in the degree to which small granivores compensated for their absence. In fact, the relatively consistent levels of compensation achieved in the decades preceding and following </w:t>
+        <w:t xml:space="preserve">on control plots from 2010-2020 than they did prior to </w:t>
+      </w:r>
+      <w:r>
+        <w:rPr>
+          <w:color w:val="000000"/>
+        </w:rPr>
+        <w:t>1996</w:t>
+      </w:r>
+      <w:r>
+        <w:rPr>
+          <w:color w:val="000000"/>
+        </w:rPr>
+        <w:t xml:space="preserve">, their removal had a smaller impact on community function – even though there was not an increase in the degree to which small granivores compensated for their absence. In fact, the relatively consistent levels of compensation achieved in the decades preceding and following </w:t>
       </w:r>
       <w:r>
         <w:rPr>

</xml_diff>

<commit_message>
biomass is qualitatively the same
</commit_message>
<xml_diff>
--- a/manuscript/submission1/MainText.docx
+++ b/manuscript/submission1/MainText.docx
@@ -193,8 +193,10 @@
           <w:headerReference w:type="default" r:id="rId11"/>
           <w:pgSz w:w="12240" w:h="15840"/>
           <w:pgMar w:top="1440" w:right="1440" w:bottom="1440" w:left="1440" w:header="720" w:footer="720" w:gutter="0"/>
+          <w:lnNumType w:countBy="1" w:restart="continuous"/>
           <w:pgNumType w:start="1"/>
           <w:cols w:space="720"/>
+          <w:docGrid w:linePitch="326"/>
         </w:sectPr>
       </w:pPr>
       <w:r>
@@ -230,6 +232,7 @@
         <w:sectPr>
           <w:pgSz w:w="12240" w:h="15840"/>
           <w:pgMar w:top="1440" w:right="1440" w:bottom="1440" w:left="1440" w:header="720" w:footer="720" w:gutter="0"/>
+          <w:lnNumType w:countBy="1" w:restart="continuous"/>
           <w:cols w:space="720"/>
         </w:sectPr>
       </w:pPr>
@@ -2581,6 +2584,7 @@
         <w:sectPr>
           <w:pgSz w:w="12240" w:h="15840"/>
           <w:pgMar w:top="1440" w:right="1440" w:bottom="1440" w:left="1440" w:header="720" w:footer="720" w:gutter="0"/>
+          <w:lnNumType w:countBy="1" w:restart="continuous"/>
           <w:cols w:space="720"/>
         </w:sectPr>
       </w:pPr>
@@ -2887,6 +2891,7 @@
         <w:sectPr>
           <w:pgSz w:w="12240" w:h="15840"/>
           <w:pgMar w:top="1440" w:right="1440" w:bottom="1440" w:left="1440" w:header="720" w:footer="720" w:gutter="0"/>
+          <w:lnNumType w:countBy="1" w:restart="continuous"/>
           <w:cols w:space="720"/>
         </w:sectPr>
       </w:pPr>
@@ -3021,6 +3026,7 @@
     <w:sectPr>
       <w:pgSz w:w="12240" w:h="15840"/>
       <w:pgMar w:top="1440" w:right="1440" w:bottom="1440" w:left="1440" w:header="720" w:footer="720" w:gutter="0"/>
+      <w:lnNumType w:countBy="1" w:restart="continuous"/>
       <w:cols w:space="720"/>
     </w:sectPr>
   </w:body>
@@ -3893,6 +3899,14 @@
     <w:basedOn w:val="DefaultParagraphFont"/>
     <w:rsid w:val="007807F6"/>
   </w:style>
+  <w:style w:type="character" w:styleId="LineNumber">
+    <w:name w:val="line number"/>
+    <w:basedOn w:val="DefaultParagraphFont"/>
+    <w:uiPriority w:val="99"/>
+    <w:semiHidden/>
+    <w:unhideWhenUsed/>
+    <w:rsid w:val="002E20CB"/>
+  </w:style>
 </w:styles>
 </file>
 

</xml_diff>